<commit_message>
Papers received by Plamen and Alvaro. Assignment received, generate report.
</commit_message>
<xml_diff>
--- a/Notes/Things Which Might Be Useful But Haven't Yet Researched.docx
+++ b/Notes/Things Which Might Be Useful But Haven't Yet Researched.docx
@@ -27,6 +27,18 @@
       </w:r>
       <w:r>
         <w:t xml:space="preserve"> (NEAT algorithm)</w:t>
+      </w:r>
+    </w:p>
+    <w:p>
+      <w:pPr>
+        <w:pStyle w:val="ListParagraph"/>
+        <w:numPr>
+          <w:ilvl w:val="0"/>
+          <w:numId w:val="1"/>
+        </w:numPr>
+      </w:pPr>
+      <w:r>
+        <w:t>Point Cloud</w:t>
       </w:r>
     </w:p>
     <w:sectPr>

</xml_diff>